<commit_message>
update: Métodos Numéricos + Python
</commit_message>
<xml_diff>
--- a/10-Metodos-Numericos/Atividade-3/Met-Num-Ativ-3.docx
+++ b/10-Metodos-Numericos/Atividade-3/Met-Num-Ativ-3.docx
@@ -22,7 +22,7 @@
             <w:pPr>
               <w:jc w:val="center"/>
               <w:rPr>
-                <w:rFonts w:ascii="Didot" w:hAnsi="Didot" w:cs="Didot" w:hint="cs"/>
+                <w:rFonts w:ascii="Didot" w:hAnsi="Didot" w:cs="Didot"/>
               </w:rPr>
             </w:pPr>
             <w:r>
@@ -115,7 +115,7 @@
           <w:p>
             <w:pPr>
               <w:rPr>
-                <w:rFonts w:ascii="Didot" w:hAnsi="Didot" w:cs="Didot" w:hint="cs"/>
+                <w:rFonts w:ascii="Didot" w:hAnsi="Didot" w:cs="Didot"/>
               </w:rPr>
             </w:pPr>
             <w:r>
@@ -160,7 +160,34 @@
     <w:p>
       <w:pPr>
         <w:rPr>
-          <w:rFonts w:ascii="Didot" w:hAnsi="Didot" w:cs="Didot" w:hint="cs"/>
+          <w:rFonts w:ascii="Didot" w:hAnsi="Didot" w:cs="Didot"/>
+        </w:rPr>
+      </w:pPr>
+      <w:r>
+        <w:rPr>
+          <w:rFonts w:ascii="Didot" w:hAnsi="Didot" w:cs="Didot"/>
+        </w:rPr>
+        <w:t>Modelo de Leontief</w:t>
+      </w:r>
+    </w:p>
+    <w:p>
+      <w:pPr>
+        <w:rPr>
+          <w:rFonts w:ascii="Didot" w:hAnsi="Didot" w:cs="Didot"/>
+        </w:rPr>
+      </w:pPr>
+      <w:r>
+        <w:rPr>
+          <w:rFonts w:ascii="Didot" w:hAnsi="Didot" w:cs="Didot"/>
+        </w:rPr>
+        <w:t>Cálculo da produção necessária para suprir a demanda</w:t>
+      </w:r>
+    </w:p>
+    <w:p>
+      <w:pPr>
+        <w:rPr>
+          <w:rFonts w:ascii="Didot" w:hAnsi="Didot" w:cs="Didot"/>
+          <w:lang w:val="en-US"/>
         </w:rPr>
       </w:pPr>
     </w:p>

</xml_diff>